<commit_message>
Updates freesurfer guide and script
</commit_message>
<xml_diff>
--- a/02_Extras/Image_Analysis_Guides/T1_Segmentation_with_Freesurfer.docx
+++ b/02_Extras/Image_Analysis_Guides/T1_Segmentation_with_Freesurfer.docx
@@ -56,189 +56,6 @@
           <w:u w:val="single"/>
         </w:rPr>
       </w:pPr>
-      <w:r>
-        <w:rPr>
-          <w:b/>
-          <w:u w:val="single"/>
-        </w:rPr>
-        <w:t xml:space="preserve">I. </w:t>
-      </w:r>
-      <w:r>
-        <w:rPr>
-          <w:b/>
-          <w:u w:val="single"/>
-        </w:rPr>
-        <w:t>Run Script Setup Freesurfer Directories</w:t>
-      </w:r>
-    </w:p>
-    <w:p>
-      <w:pPr>
-        <w:pStyle w:val="ListParagraph"/>
-        <w:numPr>
-          <w:ilvl w:val="0"/>
-          <w:numId w:val="2"/>
-        </w:numPr>
-        <w:tabs>
-          <w:tab w:val="left" w:pos="990"/>
-        </w:tabs>
-        <w:spacing w:after="0" w:line="240" w:lineRule="auto"/>
-        <w:rPr>
-          <w:b/>
-        </w:rPr>
-      </w:pPr>
-      <w:r>
-        <w:t xml:space="preserve">Modify SUBJ_IDs and paths (see below) and run </w:t>
-      </w:r>
-      <w:r>
-        <w:rPr>
-          <w:highlight w:val="yellow"/>
-        </w:rPr>
-        <w:t>FSprocess_1</w:t>
-      </w:r>
-    </w:p>
-    <w:p>
-      <w:pPr>
-        <w:tabs>
-          <w:tab w:val="left" w:pos="990"/>
-        </w:tabs>
-        <w:spacing w:after="0" w:line="240" w:lineRule="auto"/>
-        <w:rPr>
-          <w:b/>
-        </w:rPr>
-      </w:pPr>
-    </w:p>
-    <w:p>
-      <w:pPr>
-        <w:tabs>
-          <w:tab w:val="left" w:pos="990"/>
-        </w:tabs>
-        <w:spacing w:after="0" w:line="240" w:lineRule="auto"/>
-        <w:rPr>
-          <w:b/>
-        </w:rPr>
-      </w:pPr>
-      <w:r>
-        <w:rPr>
-          <w:b/>
-          <w:noProof/>
-        </w:rPr>
-        <w:drawing>
-          <wp:inline distT="0" distB="0" distL="0" distR="0" wp14:anchorId="1A5A1CBE" wp14:editId="0E0D75E0">
-            <wp:extent cx="5232400" cy="1765300"/>
-            <wp:effectExtent l="0" t="0" r="0" b="0"/>
-            <wp:docPr id="1" name="Picture 1"/>
-            <wp:cNvGraphicFramePr>
-              <a:graphicFrameLocks xmlns:a="http://schemas.openxmlformats.org/drawingml/2006/main" noChangeAspect="1"/>
-            </wp:cNvGraphicFramePr>
-            <a:graphic xmlns:a="http://schemas.openxmlformats.org/drawingml/2006/main">
-              <a:graphicData uri="http://schemas.openxmlformats.org/drawingml/2006/picture">
-                <pic:pic xmlns:pic="http://schemas.openxmlformats.org/drawingml/2006/picture">
-                  <pic:nvPicPr>
-                    <pic:cNvPr id="1" name=""/>
-                    <pic:cNvPicPr/>
-                  </pic:nvPicPr>
-                  <pic:blipFill>
-                    <a:blip r:embed="rId5"/>
-                    <a:stretch>
-                      <a:fillRect/>
-                    </a:stretch>
-                  </pic:blipFill>
-                  <pic:spPr>
-                    <a:xfrm>
-                      <a:off x="0" y="0"/>
-                      <a:ext cx="5232400" cy="1765300"/>
-                    </a:xfrm>
-                    <a:prstGeom prst="rect">
-                      <a:avLst/>
-                    </a:prstGeom>
-                  </pic:spPr>
-                </pic:pic>
-              </a:graphicData>
-            </a:graphic>
-          </wp:inline>
-        </w:drawing>
-      </w:r>
-    </w:p>
-    <w:p>
-      <w:pPr>
-        <w:pStyle w:val="ListParagraph"/>
-        <w:numPr>
-          <w:ilvl w:val="0"/>
-          <w:numId w:val="2"/>
-        </w:numPr>
-      </w:pPr>
-      <w:r>
-        <w:t xml:space="preserve">Outputs: </w:t>
-      </w:r>
-    </w:p>
-    <w:p>
-      <w:pPr>
-        <w:pStyle w:val="ListParagraph"/>
-        <w:ind w:left="450"/>
-      </w:pPr>
-      <w:r>
-        <w:rPr>
-          <w:noProof/>
-        </w:rPr>
-        <w:drawing>
-          <wp:inline distT="0" distB="0" distL="0" distR="0" wp14:anchorId="356FC57A" wp14:editId="1BF7AE84">
-            <wp:extent cx="3314700" cy="2641600"/>
-            <wp:effectExtent l="0" t="0" r="0" b="0"/>
-            <wp:docPr id="2" name="Picture 2"/>
-            <wp:cNvGraphicFramePr>
-              <a:graphicFrameLocks xmlns:a="http://schemas.openxmlformats.org/drawingml/2006/main" noChangeAspect="1"/>
-            </wp:cNvGraphicFramePr>
-            <a:graphic xmlns:a="http://schemas.openxmlformats.org/drawingml/2006/main">
-              <a:graphicData uri="http://schemas.openxmlformats.org/drawingml/2006/picture">
-                <pic:pic xmlns:pic="http://schemas.openxmlformats.org/drawingml/2006/picture">
-                  <pic:nvPicPr>
-                    <pic:cNvPr id="1" name=""/>
-                    <pic:cNvPicPr/>
-                  </pic:nvPicPr>
-                  <pic:blipFill>
-                    <a:blip r:embed="rId6"/>
-                    <a:stretch>
-                      <a:fillRect/>
-                    </a:stretch>
-                  </pic:blipFill>
-                  <pic:spPr>
-                    <a:xfrm>
-                      <a:off x="0" y="0"/>
-                      <a:ext cx="3314700" cy="2641600"/>
-                    </a:xfrm>
-                    <a:prstGeom prst="rect">
-                      <a:avLst/>
-                    </a:prstGeom>
-                  </pic:spPr>
-                </pic:pic>
-              </a:graphicData>
-            </a:graphic>
-          </wp:inline>
-        </w:drawing>
-      </w:r>
-    </w:p>
-    <w:p>
-      <w:pPr>
-        <w:pStyle w:val="ListParagraph"/>
-        <w:ind w:left="450"/>
-      </w:pPr>
-      <w:r>
-        <w:t>*Folders have been created to house outputs from next step.</w:t>
-      </w:r>
-    </w:p>
-    <w:p>
-      <w:pPr>
-        <w:spacing w:after="0" w:line="240" w:lineRule="auto"/>
-      </w:pPr>
-      <w:r>
-        <w:br w:type="page"/>
-      </w:r>
-    </w:p>
-    <w:p>
-      <w:pPr>
-        <w:pStyle w:val="ListParagraph"/>
-        <w:ind w:left="450"/>
-      </w:pPr>
     </w:p>
     <w:p>
       <w:pPr>
@@ -251,238 +68,35 @@
           <w:u w:val="single"/>
         </w:rPr>
       </w:pPr>
-      <w:r>
-        <w:rPr>
-          <w:b/>
-          <w:u w:val="single"/>
-        </w:rPr>
-        <w:t>I</w:t>
-      </w:r>
-      <w:r>
-        <w:rPr>
-          <w:b/>
-          <w:u w:val="single"/>
-        </w:rPr>
-        <w:t>I</w:t>
-      </w:r>
-      <w:r>
-        <w:rPr>
-          <w:b/>
-          <w:u w:val="single"/>
-        </w:rPr>
-        <w:t xml:space="preserve">. </w:t>
-      </w:r>
-      <w:r>
-        <w:rPr>
-          <w:b/>
-          <w:u w:val="single"/>
-        </w:rPr>
-        <w:t>Run Script to Segment T1 MPRAGE Files</w:t>
-      </w:r>
     </w:p>
     <w:p>
       <w:pPr>
-        <w:pStyle w:val="ListParagraph"/>
-        <w:numPr>
-          <w:ilvl w:val="0"/>
-          <w:numId w:val="2"/>
-        </w:numPr>
         <w:tabs>
           <w:tab w:val="left" w:pos="990"/>
         </w:tabs>
         <w:spacing w:after="0" w:line="240" w:lineRule="auto"/>
-        <w:rPr>
-          <w:b/>
-        </w:rPr>
-      </w:pPr>
-      <w:r>
-        <w:t xml:space="preserve">Modify SUBJ_IDs and paths (see below) and run </w:t>
-      </w:r>
-      <w:r>
-        <w:rPr>
-          <w:highlight w:val="yellow"/>
-        </w:rPr>
-        <w:t>FSprocess_</w:t>
-      </w:r>
-      <w:r>
-        <w:rPr>
-          <w:highlight w:val="yellow"/>
-        </w:rPr>
-        <w:t>2</w:t>
-      </w:r>
-    </w:p>
-    <w:p>
-      <w:pPr>
-        <w:pStyle w:val="ListParagraph"/>
-        <w:tabs>
-          <w:tab w:val="left" w:pos="990"/>
-        </w:tabs>
-        <w:spacing w:after="0" w:line="240" w:lineRule="auto"/>
-        <w:ind w:left="450"/>
-        <w:rPr>
-          <w:b/>
-        </w:rPr>
-      </w:pPr>
-      <w:r>
-        <w:rPr>
-          <w:b/>
-          <w:noProof/>
-        </w:rPr>
-        <w:drawing>
-          <wp:inline distT="0" distB="0" distL="0" distR="0" wp14:anchorId="07EEC597" wp14:editId="6E1ED7D7">
-            <wp:extent cx="4978400" cy="1778000"/>
-            <wp:effectExtent l="0" t="0" r="0" b="0"/>
-            <wp:docPr id="3" name="Picture 3"/>
-            <wp:cNvGraphicFramePr>
-              <a:graphicFrameLocks xmlns:a="http://schemas.openxmlformats.org/drawingml/2006/main" noChangeAspect="1"/>
-            </wp:cNvGraphicFramePr>
-            <a:graphic xmlns:a="http://schemas.openxmlformats.org/drawingml/2006/main">
-              <a:graphicData uri="http://schemas.openxmlformats.org/drawingml/2006/picture">
-                <pic:pic xmlns:pic="http://schemas.openxmlformats.org/drawingml/2006/picture">
-                  <pic:nvPicPr>
-                    <pic:cNvPr id="1" name=""/>
-                    <pic:cNvPicPr/>
-                  </pic:nvPicPr>
-                  <pic:blipFill>
-                    <a:blip r:embed="rId7"/>
-                    <a:stretch>
-                      <a:fillRect/>
-                    </a:stretch>
-                  </pic:blipFill>
-                  <pic:spPr>
-                    <a:xfrm>
-                      <a:off x="0" y="0"/>
-                      <a:ext cx="4978400" cy="1778000"/>
-                    </a:xfrm>
-                    <a:prstGeom prst="rect">
-                      <a:avLst/>
-                    </a:prstGeom>
-                  </pic:spPr>
-                </pic:pic>
-              </a:graphicData>
-            </a:graphic>
-          </wp:inline>
-        </w:drawing>
-      </w:r>
-    </w:p>
-    <w:p>
-      <w:pPr>
-        <w:pStyle w:val="ListParagraph"/>
-        <w:tabs>
-          <w:tab w:val="left" w:pos="990"/>
-        </w:tabs>
-        <w:spacing w:after="0" w:line="240" w:lineRule="auto"/>
-        <w:ind w:left="450"/>
-        <w:rPr>
-          <w:b/>
-          <w:u w:val="single"/>
-        </w:rPr>
-      </w:pPr>
-    </w:p>
-    <w:p>
-      <w:pPr>
-        <w:pStyle w:val="ListParagraph"/>
-        <w:numPr>
-          <w:ilvl w:val="0"/>
-          <w:numId w:val="2"/>
-        </w:numPr>
-        <w:tabs>
-          <w:tab w:val="left" w:pos="990"/>
-        </w:tabs>
-        <w:spacing w:after="0" w:line="240" w:lineRule="auto"/>
-        <w:rPr>
-          <w:b/>
-          <w:u w:val="single"/>
-        </w:rPr>
-      </w:pPr>
-      <w:r>
-        <w:t>Outputs:</w:t>
-      </w:r>
-      <w:r>
-        <w:t xml:space="preserve"> </w:t>
-      </w:r>
-    </w:p>
-    <w:p>
-      <w:pPr>
-        <w:tabs>
-          <w:tab w:val="left" w:pos="990"/>
-        </w:tabs>
-        <w:spacing w:after="0" w:line="240" w:lineRule="auto"/>
-        <w:rPr>
-          <w:b/>
-          <w:u w:val="single"/>
-        </w:rPr>
-      </w:pPr>
-      <w:r>
-        <w:rPr>
-          <w:b/>
-          <w:noProof/>
-          <w:u w:val="single"/>
-        </w:rPr>
-        <w:drawing>
-          <wp:inline distT="0" distB="0" distL="0" distR="0" wp14:anchorId="304B56D5" wp14:editId="554EE971">
-            <wp:extent cx="2942874" cy="4572000"/>
-            <wp:effectExtent l="0" t="0" r="3810" b="0"/>
-            <wp:docPr id="5" name="Picture 5"/>
-            <wp:cNvGraphicFramePr>
-              <a:graphicFrameLocks xmlns:a="http://schemas.openxmlformats.org/drawingml/2006/main" noChangeAspect="1"/>
-            </wp:cNvGraphicFramePr>
-            <a:graphic xmlns:a="http://schemas.openxmlformats.org/drawingml/2006/main">
-              <a:graphicData uri="http://schemas.openxmlformats.org/drawingml/2006/picture">
-                <pic:pic xmlns:pic="http://schemas.openxmlformats.org/drawingml/2006/picture">
-                  <pic:nvPicPr>
-                    <pic:cNvPr id="1" name=""/>
-                    <pic:cNvPicPr/>
-                  </pic:nvPicPr>
-                  <pic:blipFill>
-                    <a:blip r:embed="rId8"/>
-                    <a:stretch>
-                      <a:fillRect/>
-                    </a:stretch>
-                  </pic:blipFill>
-                  <pic:spPr>
-                    <a:xfrm>
-                      <a:off x="0" y="0"/>
-                      <a:ext cx="2960083" cy="4598735"/>
-                    </a:xfrm>
-                    <a:prstGeom prst="rect">
-                      <a:avLst/>
-                    </a:prstGeom>
-                  </pic:spPr>
-                </pic:pic>
-              </a:graphicData>
-            </a:graphic>
-          </wp:inline>
-        </w:drawing>
-      </w:r>
-    </w:p>
-    <w:p>
-      <w:pPr>
-        <w:tabs>
-          <w:tab w:val="left" w:pos="990"/>
-        </w:tabs>
-        <w:spacing w:after="0" w:line="240" w:lineRule="auto"/>
-      </w:pPr>
-      <w:r>
-        <w:t>*some of the outputs to expect</w:t>
-      </w:r>
-    </w:p>
-    <w:p>
-      <w:pPr>
-        <w:tabs>
-          <w:tab w:val="left" w:pos="990"/>
-        </w:tabs>
-        <w:spacing w:after="0" w:line="240" w:lineRule="auto"/>
       </w:pPr>
       <w:r>
         <w:t xml:space="preserve">All outputs: </w:t>
       </w:r>
-      <w:hyperlink r:id="rId9" w:history="1">
+      <w:hyperlink r:id="rId5" w:history="1">
         <w:r>
           <w:rPr>
             <w:rStyle w:val="Hyperlink"/>
           </w:rPr>
-          <w:t>https://surfer.nmr.mgh.harvard.edu/fswiki/ReconAllOutputFiles</w:t>
+          <w:t>https://surfer.nmr.mgh.harvard.edu/fswik</w:t>
+        </w:r>
+        <w:r>
+          <w:rPr>
+            <w:rStyle w:val="Hyperlink"/>
+          </w:rPr>
+          <w:t>i</w:t>
+        </w:r>
+        <w:r>
+          <w:rPr>
+            <w:rStyle w:val="Hyperlink"/>
+          </w:rPr>
+          <w:t>/ReconAllOutputFiles</w:t>
         </w:r>
       </w:hyperlink>
     </w:p>
@@ -882,6 +496,7 @@
     <w:lsdException w:name="HTML Sample" w:semiHidden="1" w:unhideWhenUsed="1"/>
     <w:lsdException w:name="HTML Typewriter" w:semiHidden="1" w:unhideWhenUsed="1"/>
     <w:lsdException w:name="HTML Variable" w:semiHidden="1" w:unhideWhenUsed="1"/>
+    <w:lsdException w:name="Normal Table" w:semiHidden="1" w:unhideWhenUsed="1"/>
     <w:lsdException w:name="annotation subject" w:semiHidden="1" w:unhideWhenUsed="1"/>
     <w:lsdException w:name="No List" w:semiHidden="1" w:unhideWhenUsed="1"/>
     <w:lsdException w:name="Outline List 1" w:semiHidden="1" w:unhideWhenUsed="1"/>
@@ -928,8 +543,10 @@
     <w:lsdException w:name="Table Subtle 2" w:semiHidden="1" w:unhideWhenUsed="1"/>
     <w:lsdException w:name="Table Web 1" w:semiHidden="1" w:unhideWhenUsed="1"/>
     <w:lsdException w:name="Table Web 2" w:semiHidden="1" w:unhideWhenUsed="1"/>
+    <w:lsdException w:name="Table Web 3" w:semiHidden="1" w:unhideWhenUsed="1"/>
     <w:lsdException w:name="Balloon Text" w:semiHidden="1" w:unhideWhenUsed="1"/>
     <w:lsdException w:name="Table Grid" w:uiPriority="39"/>
+    <w:lsdException w:name="Table Theme" w:semiHidden="1" w:unhideWhenUsed="1"/>
     <w:lsdException w:name="Placeholder Text" w:semiHidden="1"/>
     <w:lsdException w:name="No Spacing" w:uiPriority="1" w:qFormat="1"/>
     <w:lsdException w:name="Light Shading" w:uiPriority="60"/>
@@ -1222,6 +839,18 @@
     <w:rPr>
       <w:color w:val="605E5C"/>
       <w:shd w:val="clear" w:color="auto" w:fill="E1DFDD"/>
+    </w:rPr>
+  </w:style>
+  <w:style w:type="character" w:styleId="FollowedHyperlink">
+    <w:name w:val="FollowedHyperlink"/>
+    <w:basedOn w:val="DefaultParagraphFont"/>
+    <w:uiPriority w:val="99"/>
+    <w:semiHidden/>
+    <w:unhideWhenUsed/>
+    <w:rsid w:val="00F5280A"/>
+    <w:rPr>
+      <w:color w:val="954F72" w:themeColor="followedHyperlink"/>
+      <w:u w:val="single"/>
     </w:rPr>
   </w:style>
 </w:styles>

</xml_diff>